<commit_message>
spell check is wonderful
</commit_message>
<xml_diff>
--- a/report/outline of web patterns.docx
+++ b/report/outline of web patterns.docx
@@ -579,23 +579,14 @@
           <w:rFonts w:asciiTheme="minorHAnsi" w:hAnsiTheme="minorHAnsi"/>
           <w:sz w:val="24"/>
         </w:rPr>
-        <w:t xml:space="preserve">Account </w:t>
-      </w:r>
-      <w:proofErr w:type="spellStart"/>
-      <w:r>
-        <w:rPr>
-          <w:rFonts w:asciiTheme="minorHAnsi" w:hAnsiTheme="minorHAnsi"/>
-          <w:sz w:val="24"/>
-        </w:rPr>
-        <w:t>Manageement</w:t>
-      </w:r>
-      <w:proofErr w:type="spellEnd"/>
-      <w:r>
-        <w:rPr>
-          <w:rFonts w:asciiTheme="minorHAnsi" w:hAnsiTheme="minorHAnsi"/>
-          <w:sz w:val="24"/>
-        </w:rPr>
-        <w:t xml:space="preserve"> (H4)</w:t>
+        <w:t>Account Manag</w:t>
+      </w:r>
+      <w:r>
+        <w:rPr>
+          <w:rFonts w:asciiTheme="minorHAnsi" w:hAnsiTheme="minorHAnsi"/>
+          <w:sz w:val="24"/>
+        </w:rPr>
+        <w:t>ement (H4)</w:t>
       </w:r>
     </w:p>
     <w:p>

</xml_diff>